<commit_message>
passing ProxyBuilder around instead of proxied object to prevent proxyception. fixed #31
</commit_message>
<xml_diff>
--- a/src/test/resources/org/wickedsource/docxstamper/CustomExpressionFunction.docx
+++ b/src/test/resources/org/wickedsource/docxstamper/CustomExpressionFunction.docx
@@ -55,6 +55,29 @@
           <w:lang w:val="de-DE"/>
         </w:rPr>
         <w:t>.</w:t>
+      </w:r>
+    </w:p>
+    <w:p>
+      <w:pPr>
+        <w:pStyle w:val="Textkrper"/>
+        <w:spacing w:before="0" w:after="140"/>
+        <w:rPr/>
+      </w:pPr>
+      <w:commentRangeStart w:id="0"/>
+      <w:r>
+        <w:rPr>
+          <w:lang w:val="de-DE"/>
+        </w:rPr>
+        <w:t>To test that custom functions work together with comment expressions, we toggle visibility of this paragraph with a comment expression.</w:t>
+      </w:r>
+      <w:commentRangeEnd w:id="0"/>
+      <w:r>
+        <w:commentReference w:id="0"/>
+      </w:r>
+      <w:r>
+        <w:rPr>
+          <w:lang w:val="de-DE"/>
+        </w:rPr>
       </w:r>
     </w:p>
     <w:sectPr>
@@ -68,6 +91,62 @@
     </w:sectPr>
   </w:body>
 </w:document>
+</file>
+
+<file path=word/comments.xml><?xml version="1.0" encoding="utf-8"?>
+<w:comments xmlns:o="urn:schemas-microsoft-com:office:office" xmlns:r="http://schemas.openxmlformats.org/officeDocument/2006/relationships" xmlns:v="urn:schemas-microsoft-com:vml" xmlns:w="http://schemas.openxmlformats.org/wordprocessingml/2006/main" xmlns:w10="urn:schemas-microsoft-com:office:word" xmlns:wp="http://schemas.openxmlformats.org/drawingml/2006/wordprocessingDrawing" xmlns:wps="http://schemas.microsoft.com/office/word/2010/wordprocessingShape" xmlns:wpg="http://schemas.microsoft.com/office/word/2010/wordprocessingGroup" xmlns:mc="http://schemas.openxmlformats.org/markup-compatibility/2006" xmlns:wp14="http://schemas.microsoft.com/office/word/2010/wordprocessingDrawing" xmlns:w14="http://schemas.microsoft.com/office/word/2010/wordml" mc:Ignorable="w14 wp14">
+  <w:comment w:id="0" w:author="Unbekannter Autor" w:date="2017-10-17T21:31:45Z" w:initials="">
+    <w:p>
+      <w:r>
+        <w:rPr>
+          <w:rFonts w:ascii="Segoe UI" w:hAnsi="Segoe UI" w:eastAsia="SimSun" w:cs="Mangal"/>
+          <w:b w:val="false"/>
+          <w:bCs w:val="false"/>
+          <w:i w:val="false"/>
+          <w:iCs w:val="false"/>
+          <w:caps w:val="false"/>
+          <w:smallCaps w:val="false"/>
+          <w:strike w:val="false"/>
+          <w:dstrike w:val="false"/>
+          <w:outline w:val="false"/>
+          <w:shadow w:val="false"/>
+          <w:emboss w:val="false"/>
+          <w:imprint w:val="false"/>
+          <w:color w:val="00000A"/>
+          <w:spacing w:val="0"/>
+          <w:w w:val="100"/>
+          <w:position w:val="0"/>
+          <w:sz w:val="20"/>
+          <w:sz w:val="20"/>
+          <w:szCs w:val="24"/>
+          <w:u w:val="none"/>
+          <w:vertAlign w:val="baseline"/>
+          <w:em w:val="none"/>
+          <w:lang w:val="de-DE" w:eastAsia="zh-CN" w:bidi="hi-IN"/>
+        </w:rPr>
+        <w:t>displayParagraphIf(toUppercase(name).equals("HOMER SIMPSON"))</w:t>
+      </w:r>
+    </w:p>
+    <w:p>
+      <w:r>
+        <w:rPr>
+          <w:rFonts w:eastAsia="Segoe UI" w:cs="Tahoma"/>
+          <w:color w:val="auto"/>
+          <w:lang w:val="en-US" w:eastAsia="en-US" w:bidi="en-US"/>
+        </w:rPr>
+      </w:r>
+    </w:p>
+    <w:p>
+      <w:r>
+        <w:rPr>
+          <w:rFonts w:eastAsia="Segoe UI" w:cs="Tahoma"/>
+          <w:color w:val="auto"/>
+          <w:lang w:val="en-US" w:eastAsia="en-US" w:bidi="en-US"/>
+        </w:rPr>
+      </w:r>
+    </w:p>
+  </w:comment>
+</w:comments>
 </file>
 
 <file path=word/styles.xml><?xml version="1.0" encoding="utf-8"?>

</xml_diff>